<commit_message>
comparison between classic and google play services location API
</commit_message>
<xml_diff>
--- a/Documents/LOCATION-STRATEGIES-IN-ANDROID.docx
+++ b/Documents/LOCATION-STRATEGIES-IN-ANDROID.docx
@@ -549,22 +549,23 @@
     </w:p>
     <w:p>
       <w:pPr>
-        <w:pStyle w:val="ListParagraph"/>
-        <w:ind w:left="1440"/>
-        <w:rPr>
-          <w:sz w:val="24"/>
-          <w:szCs w:val="24"/>
-        </w:rPr>
-      </w:pPr>
-    </w:p>
-    <w:p>
-      <w:pPr>
         <w:rPr>
           <w:b/>
           <w:sz w:val="28"/>
           <w:szCs w:val="28"/>
         </w:rPr>
       </w:pPr>
+    </w:p>
+    <w:p>
+      <w:pPr>
+        <w:rPr>
+          <w:b/>
+          <w:sz w:val="28"/>
+          <w:szCs w:val="28"/>
+        </w:rPr>
+      </w:pPr>
+      <w:bookmarkStart w:id="0" w:name="_GoBack"/>
+      <w:bookmarkEnd w:id="0"/>
       <w:r>
         <w:rPr>
           <w:b/>
@@ -931,23 +932,7 @@
                 <w:sz w:val="24"/>
                 <w:szCs w:val="24"/>
               </w:rPr>
-              <w:t xml:space="preserve">Determines user’s location using cell tower and available </w:t>
-            </w:r>
-            <w:proofErr w:type="spellStart"/>
-            <w:r>
-              <w:rPr>
-                <w:sz w:val="24"/>
-                <w:szCs w:val="24"/>
-              </w:rPr>
-              <w:t>WiFi</w:t>
-            </w:r>
-            <w:proofErr w:type="spellEnd"/>
-            <w:r>
-              <w:rPr>
-                <w:sz w:val="24"/>
-                <w:szCs w:val="24"/>
-              </w:rPr>
-              <w:t xml:space="preserve"> hotspots</w:t>
+              <w:t>Determines user’s location using cell tower and available WiFi hotspots</w:t>
             </w:r>
           </w:p>
         </w:tc>
@@ -964,10 +949,7 @@
               </w:rPr>
             </w:pPr>
             <w:r>
-              <w:t>This provider</w:t>
-            </w:r>
-            <w:r>
-              <w:t xml:space="preserve"> can be used to passively receive location updates when other applications or services request them without actually requesting the locations yourself. This provider will return locations generated by other providers.</w:t>
+              <w:t>This provider can be used to passively receive location updates when other applications or services request them without actually requesting the locations yourself. This provider will return locations generated by other providers.</w:t>
             </w:r>
           </w:p>
         </w:tc>
@@ -1637,7 +1619,6 @@
           <w:szCs w:val="24"/>
         </w:rPr>
       </w:pPr>
-      <w:proofErr w:type="spellStart"/>
       <w:r>
         <w:rPr>
           <w:sz w:val="24"/>
@@ -1645,7 +1626,6 @@
         </w:rPr>
         <w:t>LocationClient</w:t>
       </w:r>
-      <w:proofErr w:type="spellEnd"/>
     </w:p>
     <w:p>
       <w:pPr>
@@ -2379,23 +2359,7 @@
           <w:sz w:val="24"/>
           <w:szCs w:val="24"/>
         </w:rPr>
-        <w:t xml:space="preserve"> questions regarding the issues with </w:t>
-      </w:r>
-      <w:proofErr w:type="spellStart"/>
-      <w:r>
-        <w:rPr>
-          <w:sz w:val="24"/>
-          <w:szCs w:val="24"/>
-        </w:rPr>
-        <w:t>LocationClient</w:t>
-      </w:r>
-      <w:proofErr w:type="spellEnd"/>
-      <w:r>
-        <w:rPr>
-          <w:sz w:val="24"/>
-          <w:szCs w:val="24"/>
-        </w:rPr>
-        <w:t xml:space="preserve"> (of Google Location Services API):</w:t>
+        <w:t xml:space="preserve"> questions regarding the issues with LocationClient (of Google Location Services API):</w:t>
       </w:r>
     </w:p>
     <w:p>
@@ -2475,8 +2439,6 @@
           <w:szCs w:val="24"/>
         </w:rPr>
       </w:pPr>
-      <w:bookmarkStart w:id="0" w:name="_GoBack"/>
-      <w:bookmarkEnd w:id="0"/>
     </w:p>
     <w:sectPr>
       <w:footerReference w:type="default" r:id="rId20"/>
@@ -2563,7 +2525,7 @@
             <w:bCs/>
             <w:noProof/>
           </w:rPr>
-          <w:t>6</w:t>
+          <w:t>2</w:t>
         </w:r>
         <w:r>
           <w:rPr>
@@ -4813,7 +4775,7 @@
 </file>
 
 <file path=customXml/itemProps1.xml><?xml version="1.0" encoding="utf-8"?>
-<ds:datastoreItem xmlns:ds="http://schemas.openxmlformats.org/officeDocument/2006/customXml" ds:itemID="{510D0753-3FE2-4B80-A76C-6F14D7A831E5}">
+<ds:datastoreItem xmlns:ds="http://schemas.openxmlformats.org/officeDocument/2006/customXml" ds:itemID="{2565CFF7-E50B-4370-BDE8-B73B43DBC562}">
   <ds:schemaRefs>
     <ds:schemaRef ds:uri="http://schemas.openxmlformats.org/officeDocument/2006/bibliography"/>
   </ds:schemaRefs>

</xml_diff>